<commit_message>
adde job app summary sheet
</commit_message>
<xml_diff>
--- a/job summary sheet/JobApplicationSummarySheetFooter-2025.docx
+++ b/job summary sheet/JobApplicationSummarySheetFooter-2025.docx
@@ -381,7 +381,7 @@
                     <w:sz w:val="22"/>
                     <w:szCs w:val="22"/>
                   </w:rPr>
-                  <w:t>Year 3</w:t>
+                  <w:t>Year 4</w:t>
                 </w:r>
               </w:p>
             </w:tc>
@@ -538,7 +538,7 @@
                     <w:sz w:val="22"/>
                     <w:szCs w:val="22"/>
                   </w:rPr>
-                  <w:t>May</w:t>
+                  <w:t>November</w:t>
                 </w:r>
               </w:p>
             </w:tc>
@@ -907,7 +907,6 @@
             <w:placeholder>
               <w:docPart w:val="C72F3E5780EF43B0AD88DC686E7BF575"/>
             </w:placeholder>
-            <w:showingPlcHdr/>
             <w:dropDownList>
               <w:listItem w:value="Choose an item."/>
               <w:listItem w:displayText="1" w:value="1"/>
@@ -948,9 +947,11 @@
                 </w:pPr>
                 <w:r>
                   <w:rPr>
-                    <w:rStyle w:val="PlaceholderText"/>
+                    <w:rFonts w:ascii="Calibri" w:hAnsi="Calibri" w:cs="Calibri"/>
+                    <w:sz w:val="22"/>
+                    <w:szCs w:val="22"/>
                   </w:rPr>
-                  <w:t>Choose an item.</w:t>
+                  <w:t>8</w:t>
                 </w:r>
               </w:p>
             </w:tc>
@@ -1045,7 +1046,6 @@
             <w:placeholder>
               <w:docPart w:val="C72F3E5780EF43B0AD88DC686E7BF575"/>
             </w:placeholder>
-            <w:showingPlcHdr/>
             <w:dropDownList>
               <w:listItem w:value="Choose an item."/>
               <w:listItem w:displayText="0" w:value="0"/>
@@ -1082,9 +1082,11 @@
                 </w:pPr>
                 <w:r>
                   <w:rPr>
-                    <w:rStyle w:val="PlaceholderText"/>
+                    <w:rFonts w:ascii="Calibri" w:hAnsi="Calibri" w:cs="Calibri"/>
+                    <w:sz w:val="22"/>
+                    <w:szCs w:val="22"/>
                   </w:rPr>
-                  <w:t>Choose an item.</w:t>
+                  <w:t>2</w:t>
                 </w:r>
               </w:p>
             </w:tc>
@@ -1261,7 +1263,7 @@
                   </w:rPr>
                   <w:id w:val="65386241"/>
                   <w14:checkbox>
-                    <w14:checked w14:val="0"/>
+                    <w14:checked w14:val="1"/>
                     <w14:checkedState w14:val="2612" w14:font="MS Gothic"/>
                     <w14:uncheckedState w14:val="2610" w14:font="MS Gothic"/>
                   </w14:checkbox>
@@ -1300,7 +1302,7 @@
                           <w:sz w:val="22"/>
                           <w:szCs w:val="22"/>
                         </w:rPr>
-                        <w:t>☐</w:t>
+                        <w:t>☒</w:t>
                       </w:r>
                     </w:p>
                   </w:tc>
@@ -1351,7 +1353,7 @@
                   </w:rPr>
                   <w:id w:val="367347101"/>
                   <w14:checkbox>
-                    <w14:checked w14:val="0"/>
+                    <w14:checked w14:val="1"/>
                     <w14:checkedState w14:val="2612" w14:font="MS Gothic"/>
                     <w14:uncheckedState w14:val="2610" w14:font="MS Gothic"/>
                   </w14:checkbox>
@@ -1390,7 +1392,7 @@
                           <w:sz w:val="22"/>
                           <w:szCs w:val="22"/>
                         </w:rPr>
-                        <w:t>☐</w:t>
+                        <w:t>☒</w:t>
                       </w:r>
                     </w:p>
                   </w:tc>
@@ -1441,7 +1443,7 @@
                   </w:rPr>
                   <w:id w:val="-1909460952"/>
                   <w14:checkbox>
-                    <w14:checked w14:val="0"/>
+                    <w14:checked w14:val="1"/>
                     <w14:checkedState w14:val="2612" w14:font="MS Gothic"/>
                     <w14:uncheckedState w14:val="2610" w14:font="MS Gothic"/>
                   </w14:checkbox>
@@ -1480,7 +1482,7 @@
                           <w:sz w:val="22"/>
                           <w:szCs w:val="22"/>
                         </w:rPr>
-                        <w:t>☐</w:t>
+                        <w:t>☒</w:t>
                       </w:r>
                     </w:p>
                   </w:tc>
@@ -1531,7 +1533,7 @@
                   </w:rPr>
                   <w:id w:val="1401561462"/>
                   <w14:checkbox>
-                    <w14:checked w14:val="0"/>
+                    <w14:checked w14:val="1"/>
                     <w14:checkedState w14:val="2612" w14:font="MS Gothic"/>
                     <w14:uncheckedState w14:val="2610" w14:font="MS Gothic"/>
                   </w14:checkbox>
@@ -1570,7 +1572,7 @@
                           <w:sz w:val="22"/>
                           <w:szCs w:val="22"/>
                         </w:rPr>
-                        <w:t>☐</w:t>
+                        <w:t>☒</w:t>
                       </w:r>
                     </w:p>
                   </w:tc>
@@ -2572,7 +2574,7 @@
   </w:compat>
   <w:rsids>
     <w:rsidRoot w:val="00614FE6"/>
-    <w:rsid w:val="00143AFD"/>
+    <w:rsid w:val="00091AA1"/>
     <w:rsid w:val="005C21A9"/>
     <w:rsid w:val="00614FE6"/>
     <w:rsid w:val="00AC34D7"/>

</xml_diff>